<commit_message>
Final table fixed with CCs instead of speedup
</commit_message>
<xml_diff>
--- a/lab_02/lab_02_2021-22.docx
+++ b/lab_02/lab_02_2021-22.docx
@@ -2561,7 +2561,7 @@
           <v:shape id="Object 6" o:spid="_x0000_s2051" type="#_x0000_t75" style="position:absolute;left:0;text-align:left;margin-left:33.05pt;margin-top:3.55pt;width:408.35pt;height:49pt;z-index:251665408;visibility:visible">
             <v:imagedata r:id="rId12" o:title=""/>
           </v:shape>
-          <o:OLEObject Type="Embed" ProgID="Equation.3" ShapeID="Object 6" DrawAspect="Content" ObjectID="_1695996813" r:id="rId13"/>
+          <o:OLEObject Type="Embed" ProgID="Equation.3" ShapeID="Object 6" DrawAspect="Content" ObjectID="_1696265194" r:id="rId13"/>
         </w:object>
       </w:r>
     </w:p>
@@ -3130,7 +3130,7 @@
                 <w:highlight w:val="yellow"/>
                 <w:u w:val="single"/>
               </w:rPr>
-              <w:t>1</w:t>
+              <w:t>2240</w:t>
             </w:r>
           </w:p>
         </w:tc>
@@ -3157,7 +3157,7 @@
                 <w:highlight w:val="yellow"/>
                 <w:u w:val="single"/>
               </w:rPr>
-              <w:t>1.06</w:t>
+              <w:t>2120</w:t>
             </w:r>
           </w:p>
         </w:tc>
@@ -3184,7 +3184,16 @@
                 <w:highlight w:val="yellow"/>
                 <w:u w:val="single"/>
               </w:rPr>
-              <w:t>1.17</w:t>
+              <w:t>1</w:t>
+            </w:r>
+            <w:r>
+              <w:rPr>
+                <w:sz w:val="20"/>
+                <w:szCs w:val="20"/>
+                <w:highlight w:val="yellow"/>
+                <w:u w:val="single"/>
+              </w:rPr>
+              <w:t>960</w:t>
             </w:r>
           </w:p>
         </w:tc>
@@ -3211,7 +3220,16 @@
                 <w:highlight w:val="yellow"/>
                 <w:u w:val="single"/>
               </w:rPr>
-              <w:t>1.27</w:t>
+              <w:t>1</w:t>
+            </w:r>
+            <w:r>
+              <w:rPr>
+                <w:sz w:val="20"/>
+                <w:szCs w:val="20"/>
+                <w:highlight w:val="yellow"/>
+                <w:u w:val="single"/>
+              </w:rPr>
+              <w:t>760</w:t>
             </w:r>
           </w:p>
         </w:tc>
@@ -3269,7 +3287,7 @@
                 <w:highlight w:val="yellow"/>
                 <w:u w:val="single"/>
               </w:rPr>
-              <w:t>1</w:t>
+              <w:t>2210</w:t>
             </w:r>
           </w:p>
         </w:tc>
@@ -3296,7 +3314,7 @@
                 <w:highlight w:val="yellow"/>
                 <w:u w:val="single"/>
               </w:rPr>
-              <w:t>1.06</w:t>
+              <w:t>2090</w:t>
             </w:r>
           </w:p>
         </w:tc>
@@ -3323,7 +3341,16 @@
                 <w:highlight w:val="yellow"/>
                 <w:u w:val="single"/>
               </w:rPr>
-              <w:t>1.17</w:t>
+              <w:t>1</w:t>
+            </w:r>
+            <w:r>
+              <w:rPr>
+                <w:sz w:val="20"/>
+                <w:szCs w:val="20"/>
+                <w:highlight w:val="yellow"/>
+                <w:u w:val="single"/>
+              </w:rPr>
+              <w:t>890</w:t>
             </w:r>
           </w:p>
         </w:tc>
@@ -3350,7 +3377,16 @@
                 <w:highlight w:val="yellow"/>
                 <w:u w:val="single"/>
               </w:rPr>
-              <w:t>1.28</w:t>
+              <w:t>1</w:t>
+            </w:r>
+            <w:r>
+              <w:rPr>
+                <w:sz w:val="20"/>
+                <w:szCs w:val="20"/>
+                <w:highlight w:val="yellow"/>
+                <w:u w:val="single"/>
+              </w:rPr>
+              <w:t>730</w:t>
             </w:r>
           </w:p>
         </w:tc>

</xml_diff>